<commit_message>
Update resume, make style changes, add project screenshots
</commit_message>
<xml_diff>
--- a/public/Resume.docx
+++ b/public/Resume.docx
@@ -214,10 +214,7 @@
           <w:shd w:fill="auto" w:val="clear"/>
           <w:lang w:val="en-US"/>
         </w:rPr>
-        <w:t>I'm a one man army senior Typescript developer who uses any combination of Solidity, Nextjs, React, Nuxt, Vue, Nodejs, and PostgreSQL to build scalable, secure, and user-friendly web applications with over 8 years of experience in web development.</w:t>
-        <w:br/>
-        <w:br/>
-        <w:t>I have a background in computer programming from NBCC and psychology from Université de Moncton, which gives me a unique perspective on human-computer interaction and user experience design. I am fluent in English, French, and decent enough in Thai, and I enjoy working with tightly knit competitive teams. I am passionate about emerging technologies, especially blockchain and web3, and I constantly seek to improve my skills and knowledge in this fast-growing field. I hope to become an invaluable asset to your daily operations!</w:t>
+        <w:t>I'm a one man army senior developer who builds user-friendly web applications with over 10+ years of experience in web development. I have a background in computer programming from NBCC and psychology from Université de Moncton, which gives me a unique perspective on human-computer interaction and user experience design. I am fluent in English, French, and decent enough in Thai, and I enjoy working with tightly knit competitive teams. I am passionate about emerging technologies, especially blockchain and web3, and I constantly seek to improve my skills and knowledge in this fast-growing field. I hope to become an invaluable asset to your daily operations!</w:t>
       </w:r>
     </w:p>
     <w:p>
@@ -550,7 +547,7 @@
           <w:szCs w:val="20"/>
           <w:lang w:val="en-US"/>
         </w:rPr>
-        <w:t>XState, React Context API, Redux, Vuex</w:t>
+        <w:t>React Context API, Redux, Vuex</w:t>
       </w:r>
     </w:p>
     <w:p>
@@ -810,7 +807,7 @@
           <w:szCs w:val="20"/>
           <w:lang w:val="en-US"/>
         </w:rPr>
-        <w:t>Balthazar DAO</w:t>
+        <w:t>APACX</w:t>
       </w:r>
       <w:r>
         <w:rPr>
@@ -882,28 +879,7 @@
           <w:lang w:val="en-US"/>
         </w:rPr>
         <w:tab/>
-      </w:r>
-      <w:r>
-        <w:rPr>
-          <w:color w:themeColor="text1" w:val="000000"/>
-          <w:spacing w:val="-6"/>
-          <w:w w:val="105"/>
-          <w:sz w:val="20"/>
-          <w:szCs w:val="20"/>
-          <w:lang w:val="en-US"/>
-        </w:rPr>
-        <w:t>May 2024</w:t>
-      </w:r>
-      <w:r>
-        <w:rPr>
-          <w:color w:themeColor="text1" w:val="000000"/>
-          <w:spacing w:val="-6"/>
-          <w:w w:val="105"/>
-          <w:sz w:val="20"/>
-          <w:szCs w:val="20"/>
-          <w:lang w:val="en-US"/>
-        </w:rPr>
-        <w:t xml:space="preserve"> –</w:t>
+        <w:t>June 2025 –</w:t>
       </w:r>
       <w:r>
         <w:rPr>
@@ -930,7 +906,7 @@
           <w:u w:val="single"/>
           <w:lang w:val="en-US"/>
         </w:rPr>
-        <w:t>present</w:t>
+        <w:t>Current</w:t>
       </w:r>
     </w:p>
     <w:p>
@@ -949,18 +925,41 @@
         <w:ind w:hanging="142" w:left="0" w:right="20"/>
         <w:jc w:val="both"/>
         <w:rPr>
+          <w:color w:themeColor="text1" w:val="000000"/>
+          <w:spacing w:val="-6"/>
+          <w:w w:val="110"/>
+          <w:sz w:val="20"/>
+          <w:szCs w:val="20"/>
+          <w:lang w:val="en-US"/>
+        </w:rPr>
+      </w:pPr>
+      <w:r>
+        <w:rPr>
           <w:sz w:val="20"/>
           <w:szCs w:val="20"/>
           <w:u w:val="none"/>
-        </w:rPr>
-      </w:pPr>
+          <w:lang w:val="en-US"/>
+        </w:rPr>
+        <w:t>I</w:t>
+      </w:r>
       <w:r>
         <w:rPr>
           <w:sz w:val="20"/>
           <w:szCs w:val="20"/>
           <w:u w:val="none"/>
-        </w:rPr>
-        <w:t>Established immediately as a senior developer, so I was the main PR reviewer ensuring code quality for the entire organization.</w:t>
+          <w:shd w:fill="FFFF00" w:val="clear"/>
+          <w:lang w:val="en-US"/>
+        </w:rPr>
+        <w:t>ntegrated Xave’s Balancer V2 based FX Pools to the platform</w:t>
+      </w:r>
+      <w:r>
+        <w:rPr>
+          <w:sz w:val="20"/>
+          <w:szCs w:val="20"/>
+          <w:u w:val="none"/>
+          <w:lang w:val="en-US"/>
+        </w:rPr>
+        <w:t xml:space="preserve"> allowing our users to swap from PHT to USDT/USDC/XSGD with minimal slippage.</w:t>
       </w:r>
     </w:p>
     <w:p>
@@ -979,21 +978,18 @@
         <w:ind w:hanging="142" w:left="0" w:right="20"/>
         <w:jc w:val="both"/>
         <w:rPr>
-          <w:color w:themeColor="text1" w:val="000000"/>
-          <w:spacing w:val="-6"/>
-          <w:w w:val="110"/>
-          <w:sz w:val="20"/>
-          <w:szCs w:val="20"/>
-          <w:lang w:val="en-US"/>
-        </w:rPr>
-      </w:pPr>
-      <w:r>
-        <w:rPr>
-          <w:sz w:val="20"/>
-          <w:szCs w:val="20"/>
-          <w:lang w:val="en-US"/>
-        </w:rPr>
-        <w:t>Wrote the frontend for our rewards platform from scratch and chose a Nextjs, Tailwind, shadcn, wagmi, tanstack/query tech stack.</w:t>
+          <w:sz w:val="20"/>
+          <w:szCs w:val="20"/>
+          <w:u w:val="none"/>
+        </w:rPr>
+      </w:pPr>
+      <w:r>
+        <w:rPr>
+          <w:sz w:val="20"/>
+          <w:szCs w:val="20"/>
+          <w:u w:val="none"/>
+        </w:rPr>
+        <w:t>Combined all of the repos to a single mono-repo with Turbo which enabled to share a lot of components and configuration, cutting down on a lot of duplication.</w:t>
       </w:r>
     </w:p>
     <w:p>
@@ -1026,7 +1022,24 @@
           <w:szCs w:val="20"/>
           <w:lang w:val="en-US"/>
         </w:rPr>
-        <w:t>Wrote, reviewed and deployed solidity smart contracts for staking, governance and vesting functionalities.</w:t>
+        <w:t xml:space="preserve">Opted for Dune.com instead of Subgraph which led to </w:t>
+      </w:r>
+      <w:r>
+        <w:rPr>
+          <w:sz w:val="20"/>
+          <w:szCs w:val="20"/>
+          <w:shd w:fill="FFFF00" w:val="clear"/>
+          <w:lang w:val="en-US"/>
+        </w:rPr>
+        <w:t>finishing our analytics and transparency page in 2 weeks</w:t>
+      </w:r>
+      <w:r>
+        <w:rPr>
+          <w:sz w:val="20"/>
+          <w:szCs w:val="20"/>
+          <w:lang w:val="en-US"/>
+        </w:rPr>
+        <w:t xml:space="preserve"> when the latter was already on track to taking a month+.</w:t>
       </w:r>
     </w:p>
     <w:p>
@@ -1059,7 +1072,174 @@
           <w:szCs w:val="20"/>
           <w:lang w:val="en-US"/>
         </w:rPr>
-        <w:t>Identified bottlenecks that could be solved with advanced blockchain indexing tools such as TheGraph, Dune.com, Goldsky and Subsquid and eventually decided on the latter.</w:t>
+        <w:t>Immediately pushed for linting and formatting with prettier before commit with Husky leading to cleaner more maintainable code.</w:t>
+      </w:r>
+    </w:p>
+    <w:p>
+      <w:pPr>
+        <w:pStyle w:val="ListParagraph"/>
+        <w:numPr>
+          <w:ilvl w:val="0"/>
+          <w:numId w:val="0"/>
+        </w:numPr>
+        <w:tabs>
+          <w:tab w:val="clear" w:pos="720"/>
+          <w:tab w:val="decimal" w:pos="432" w:leader="none"/>
+          <w:tab w:val="right" w:pos="10632" w:leader="none"/>
+        </w:tabs>
+        <w:spacing w:lineRule="auto" w:line="396"/>
+        <w:ind w:hanging="0" w:left="0" w:right="20"/>
+        <w:jc w:val="both"/>
+        <w:rPr>
+          <w:color w:themeColor="text1" w:val="000000"/>
+          <w:spacing w:val="-6"/>
+          <w:w w:val="110"/>
+          <w:sz w:val="20"/>
+          <w:szCs w:val="20"/>
+          <w:lang w:val="en-US"/>
+        </w:rPr>
+      </w:pPr>
+      <w:r>
+        <w:rPr>
+          <w:color w:themeColor="text1" w:val="000000"/>
+          <w:spacing w:val="-6"/>
+          <w:w w:val="110"/>
+          <w:sz w:val="20"/>
+          <w:szCs w:val="20"/>
+          <w:lang w:val="en-US"/>
+        </w:rPr>
+      </w:r>
+    </w:p>
+    <w:p>
+      <w:pPr>
+        <w:pStyle w:val="Normal"/>
+        <w:tabs>
+          <w:tab w:val="clear" w:pos="720"/>
+          <w:tab w:val="right" w:pos="10632" w:leader="none"/>
+        </w:tabs>
+        <w:spacing w:lineRule="auto" w:line="396"/>
+        <w:ind w:hanging="0"/>
+        <w:rPr>
+          <w:b/>
+          <w:color w:themeColor="text1" w:val="000000"/>
+          <w:spacing w:val="-4"/>
+          <w:w w:val="105"/>
+          <w:sz w:val="20"/>
+          <w:szCs w:val="20"/>
+          <w:lang w:val="en-US"/>
+        </w:rPr>
+      </w:pPr>
+      <w:r>
+        <w:rPr>
+          <w:b/>
+          <w:bCs/>
+          <w:color w:themeColor="text1" w:val="000000"/>
+          <w:spacing w:val="-4"/>
+          <w:w w:val="110"/>
+          <w:sz w:val="20"/>
+          <w:szCs w:val="20"/>
+          <w:lang w:val="en-US"/>
+        </w:rPr>
+        <w:t>Balthazar DAO</w:t>
+      </w:r>
+      <w:r>
+        <w:rPr>
+          <w:color w:themeColor="text1" w:val="000000"/>
+          <w:spacing w:val="-4"/>
+          <w:w w:val="110"/>
+          <w:sz w:val="20"/>
+          <w:szCs w:val="20"/>
+          <w:lang w:val="en-US"/>
+        </w:rPr>
+        <w:tab/>
+      </w:r>
+      <w:r>
+        <w:rPr>
+          <w:b/>
+          <w:color w:themeColor="text1" w:val="000000"/>
+          <w:w w:val="105"/>
+          <w:sz w:val="20"/>
+          <w:szCs w:val="20"/>
+          <w:lang w:val="en-US"/>
+        </w:rPr>
+        <w:t>Remote</w:t>
+      </w:r>
+    </w:p>
+    <w:p>
+      <w:pPr>
+        <w:pStyle w:val="Normal"/>
+        <w:widowControl/>
+        <w:tabs>
+          <w:tab w:val="clear" w:pos="720"/>
+          <w:tab w:val="right" w:pos="10632" w:leader="none"/>
+        </w:tabs>
+        <w:suppressAutoHyphens w:val="true"/>
+        <w:bidi w:val="0"/>
+        <w:spacing w:lineRule="auto" w:line="396" w:before="0" w:after="0"/>
+        <w:ind w:hanging="180" w:left="0" w:right="-449"/>
+        <w:jc w:val="left"/>
+        <w:rPr>
+          <w:bCs/>
+          <w:i/>
+          <w:i/>
+          <w:iCs/>
+          <w:color w:themeColor="text1" w:val="000000"/>
+          <w:w w:val="105"/>
+          <w:sz w:val="20"/>
+          <w:szCs w:val="20"/>
+          <w:lang w:val="en-US"/>
+        </w:rPr>
+      </w:pPr>
+      <w:r>
+        <w:rPr>
+          <w:color w:themeColor="text1" w:val="000000"/>
+          <w:spacing w:val="-6"/>
+          <w:w w:val="105"/>
+          <w:sz w:val="20"/>
+          <w:szCs w:val="20"/>
+          <w:u w:val="single"/>
+          <w:lang w:val="en-US"/>
+        </w:rPr>
+        <w:t>Senior Full Stack Web3 Developer</w:t>
+      </w:r>
+      <w:r>
+        <w:rPr>
+          <w:color w:themeColor="text1" w:val="000000"/>
+          <w:spacing w:val="-6"/>
+          <w:w w:val="105"/>
+          <w:sz w:val="20"/>
+          <w:szCs w:val="20"/>
+          <w:lang w:val="en-US"/>
+        </w:rPr>
+        <w:tab/>
+        <w:t>May 2024 –</w:t>
+      </w:r>
+      <w:r>
+        <w:rPr>
+          <w:color w:themeColor="text1" w:val="000000"/>
+          <w:spacing w:val="-4"/>
+          <w:w w:val="110"/>
+          <w:sz w:val="20"/>
+          <w:szCs w:val="20"/>
+          <w:u w:val="single"/>
+          <w:lang w:val="en-US"/>
+        </w:rPr>
+        <w:t xml:space="preserve"> </w:t>
+      </w:r>
+      <w:r>
+        <w:rPr>
+          <w:bCs/>
+          <w:i/>
+          <w:iCs/>
+          <w:color w:themeColor="text1" w:val="000000"/>
+          <w:spacing w:val="-4"/>
+          <w:w w:val="105"/>
+          <w:sz w:val="20"/>
+          <w:szCs w:val="20"/>
+          <w:u w:val="single"/>
+          <w:lang w:val="en-US"/>
+        </w:rPr>
+        <w:t>May 2025</w:t>
       </w:r>
     </w:p>
     <w:p>
@@ -1078,6 +1258,135 @@
         <w:ind w:hanging="142" w:left="0" w:right="20"/>
         <w:jc w:val="both"/>
         <w:rPr>
+          <w:sz w:val="20"/>
+          <w:szCs w:val="20"/>
+          <w:u w:val="none"/>
+        </w:rPr>
+      </w:pPr>
+      <w:r>
+        <w:rPr>
+          <w:sz w:val="20"/>
+          <w:szCs w:val="20"/>
+          <w:u w:val="none"/>
+        </w:rPr>
+        <w:t>Established immediately as a senior developer, so I was the main PR reviewer ensuring code quality for the entire organization.</w:t>
+      </w:r>
+    </w:p>
+    <w:p>
+      <w:pPr>
+        <w:pStyle w:val="ListParagraph"/>
+        <w:numPr>
+          <w:ilvl w:val="0"/>
+          <w:numId w:val="1"/>
+        </w:numPr>
+        <w:tabs>
+          <w:tab w:val="clear" w:pos="720"/>
+          <w:tab w:val="decimal" w:pos="432" w:leader="none"/>
+          <w:tab w:val="right" w:pos="10632" w:leader="none"/>
+        </w:tabs>
+        <w:spacing w:lineRule="auto" w:line="396"/>
+        <w:ind w:hanging="142" w:left="0" w:right="20"/>
+        <w:jc w:val="both"/>
+        <w:rPr>
+          <w:color w:themeColor="text1" w:val="000000"/>
+          <w:spacing w:val="-6"/>
+          <w:w w:val="110"/>
+          <w:sz w:val="20"/>
+          <w:szCs w:val="20"/>
+          <w:lang w:val="en-US"/>
+        </w:rPr>
+      </w:pPr>
+      <w:r>
+        <w:rPr>
+          <w:sz w:val="20"/>
+          <w:szCs w:val="20"/>
+          <w:lang w:val="en-US"/>
+        </w:rPr>
+        <w:t>Wrote the frontend for our rewards platform from scratch and chose a Nextjs, Tailwind, shadcn, wagmi, tanstack/query tech stack.</w:t>
+      </w:r>
+    </w:p>
+    <w:p>
+      <w:pPr>
+        <w:pStyle w:val="ListParagraph"/>
+        <w:numPr>
+          <w:ilvl w:val="0"/>
+          <w:numId w:val="1"/>
+        </w:numPr>
+        <w:tabs>
+          <w:tab w:val="clear" w:pos="720"/>
+          <w:tab w:val="decimal" w:pos="432" w:leader="none"/>
+          <w:tab w:val="right" w:pos="10632" w:leader="none"/>
+        </w:tabs>
+        <w:spacing w:lineRule="auto" w:line="396"/>
+        <w:ind w:hanging="142" w:left="0" w:right="20"/>
+        <w:jc w:val="both"/>
+        <w:rPr>
+          <w:color w:themeColor="text1" w:val="000000"/>
+          <w:spacing w:val="-6"/>
+          <w:w w:val="110"/>
+          <w:sz w:val="20"/>
+          <w:szCs w:val="20"/>
+          <w:lang w:val="en-US"/>
+        </w:rPr>
+      </w:pPr>
+      <w:r>
+        <w:rPr>
+          <w:sz w:val="20"/>
+          <w:szCs w:val="20"/>
+          <w:lang w:val="en-US"/>
+        </w:rPr>
+        <w:t>Wrote, reviewed and deployed solidity smart contracts for staking, governance and vesting functionalities.</w:t>
+      </w:r>
+    </w:p>
+    <w:p>
+      <w:pPr>
+        <w:pStyle w:val="ListParagraph"/>
+        <w:numPr>
+          <w:ilvl w:val="0"/>
+          <w:numId w:val="1"/>
+        </w:numPr>
+        <w:tabs>
+          <w:tab w:val="clear" w:pos="720"/>
+          <w:tab w:val="decimal" w:pos="432" w:leader="none"/>
+          <w:tab w:val="right" w:pos="10632" w:leader="none"/>
+        </w:tabs>
+        <w:spacing w:lineRule="auto" w:line="396"/>
+        <w:ind w:hanging="142" w:left="0" w:right="20"/>
+        <w:jc w:val="both"/>
+        <w:rPr>
+          <w:color w:themeColor="text1" w:val="000000"/>
+          <w:spacing w:val="-6"/>
+          <w:w w:val="110"/>
+          <w:sz w:val="20"/>
+          <w:szCs w:val="20"/>
+          <w:lang w:val="en-US"/>
+        </w:rPr>
+      </w:pPr>
+      <w:r>
+        <w:rPr>
+          <w:sz w:val="20"/>
+          <w:szCs w:val="20"/>
+          <w:lang w:val="en-US"/>
+        </w:rPr>
+        <w:t>Identified bottlenecks that could be solved with advanced blockchain indexing tools such as TheGraph, Dune.com, Goldsky and Subsquid and eventually decided on the latter.</w:t>
+      </w:r>
+    </w:p>
+    <w:p>
+      <w:pPr>
+        <w:pStyle w:val="ListParagraph"/>
+        <w:numPr>
+          <w:ilvl w:val="0"/>
+          <w:numId w:val="1"/>
+        </w:numPr>
+        <w:tabs>
+          <w:tab w:val="clear" w:pos="720"/>
+          <w:tab w:val="decimal" w:pos="432" w:leader="none"/>
+          <w:tab w:val="right" w:pos="10632" w:leader="none"/>
+        </w:tabs>
+        <w:spacing w:lineRule="auto" w:line="396"/>
+        <w:ind w:hanging="142" w:left="0" w:right="20"/>
+        <w:jc w:val="both"/>
+        <w:rPr>
           <w:color w:themeColor="text1" w:val="000000"/>
           <w:spacing w:val="-6"/>
           <w:w w:val="110"/>
@@ -1120,7 +1429,14 @@
         </w:rPr>
       </w:pPr>
       <w:r>
-        <w:rPr/>
+        <w:rPr>
+          <w:color w:themeColor="text1" w:val="000000"/>
+          <w:spacing w:val="-6"/>
+          <w:w w:val="110"/>
+          <w:sz w:val="20"/>
+          <w:szCs w:val="20"/>
+          <w:lang w:val="en-US"/>
+        </w:rPr>
       </w:r>
     </w:p>
     <w:p>
@@ -4197,6 +4513,11 @@
       <w:lang w:eastAsia="en-GB"/>
     </w:rPr>
   </w:style>
+  <w:style w:type="character" w:styleId="NumberingSymbols">
+    <w:name w:val="Numbering Symbols"/>
+    <w:qFormat/>
+    <w:rPr/>
+  </w:style>
   <w:style w:type="paragraph" w:styleId="Heading">
     <w:name w:val="Heading"/>
     <w:basedOn w:val="Normal"/>

</xml_diff>